<commit_message>
(should be) final commit
</commit_message>
<xml_diff>
--- a/Interim.docx
+++ b/Interim.docx
@@ -110,7 +110,7 @@
                         <w:sz w:val="88"/>
                         <w:szCs w:val="88"/>
                       </w:rPr>
-                      <w:t>Advanced Signal Processing (Part 1)</w:t>
+                      <w:t xml:space="preserve">Advanced Signal Processing </w:t>
                     </w:r>
                   </w:p>
                 </w:sdtContent>
@@ -150,6 +150,13 @@
                         <w:sz w:val="24"/>
                       </w:rPr>
                     </w:pPr>
+                    <w:r>
+                      <w:rPr>
+                        <w:sz w:val="24"/>
+                        <w:szCs w:val="24"/>
+                      </w:rPr>
+                      <w:t xml:space="preserve">Module Leader: </w:t>
+                    </w:r>
                     <w:r>
                       <w:rPr>
                         <w:sz w:val="24"/>
@@ -212,45 +219,6 @@
                         <w:szCs w:val="40"/>
                       </w:rPr>
                       <w:t>Mohamed, Amin</w:t>
-                    </w:r>
-                  </w:p>
-                </w:sdtContent>
-              </w:sdt>
-              <w:sdt>
-                <w:sdtPr>
-                  <w:rPr>
-                    <w:sz w:val="28"/>
-                    <w:szCs w:val="28"/>
-                  </w:rPr>
-                  <w:alias w:val="Date"/>
-                  <w:tag w:val="Date"/>
-                  <w:id w:val="13406932"/>
-                  <w:placeholder>
-                    <w:docPart w:val="2F1689CD05A84DE7B7ADA50E5FD1C828"/>
-                  </w:placeholder>
-                  <w:dataBinding w:prefixMappings="xmlns:ns0='http://schemas.microsoft.com/office/2006/coverPageProps'" w:xpath="/ns0:CoverPageProperties[1]/ns0:PublishDate[1]" w:storeItemID="{55AF091B-3C7A-41E3-B477-F2FDAA23CFDA}"/>
-                  <w:date w:fullDate="2025-02-11T00:00:00Z">
-                    <w:dateFormat w:val="M-d-yyyy"/>
-                    <w:lid w:val="en-US"/>
-                    <w:storeMappedDataAs w:val="dateTime"/>
-                    <w:calendar w:val="gregorian"/>
-                  </w:date>
-                </w:sdtPr>
-                <w:sdtContent>
-                  <w:p>
-                    <w:pPr>
-                      <w:pStyle w:val="NoSpacing"/>
-                      <w:rPr>
-                        <w:sz w:val="28"/>
-                        <w:szCs w:val="28"/>
-                      </w:rPr>
-                    </w:pPr>
-                    <w:r>
-                      <w:rPr>
-                        <w:sz w:val="28"/>
-                        <w:szCs w:val="28"/>
-                      </w:rPr>
-                      <w:t>2-11-2025</w:t>
                     </w:r>
                   </w:p>
                 </w:sdtContent>
@@ -363,284 +331,9 @@
               </wp:anchor>
             </w:drawing>
           </w:r>
-          <w:r>
-            <w:br w:type="page"/>
-          </w:r>
         </w:p>
       </w:sdtContent>
     </w:sdt>
-    <w:p>
-      <w:pPr>
-        <w:pStyle w:val="Heading1"/>
-      </w:pPr>
-      <w:r>
-        <w:lastRenderedPageBreak/>
-        <w:t xml:space="preserve"> Part 1: Random signals and stochastic processes</w:t>
-      </w:r>
-    </w:p>
-    <w:p>
-      <w:pPr>
-        <w:pStyle w:val="Heading2"/>
-      </w:pPr>
-      <w:r>
-        <w:t>1.1 Statistical Estimation</w:t>
-      </w:r>
-    </w:p>
-    <w:p>
-      <w:pPr>
-        <w:pStyle w:val="Heading3"/>
-      </w:pPr>
-      <w:r>
-        <w:t xml:space="preserve">1.1.1 </w:t>
-      </w:r>
-      <w:r>
-        <w:t xml:space="preserve">Uniformly </w:t>
-      </w:r>
-      <w:r>
-        <w:t>Distributed R</w:t>
-      </w:r>
-      <w:r>
-        <w:t>andom signals</w:t>
-      </w:r>
-      <w:r>
-        <w:rPr>
-          <w:noProof/>
-        </w:rPr>
-        <w:drawing>
-          <wp:anchor distT="0" distB="0" distL="114300" distR="114300" simplePos="0" relativeHeight="251661312" behindDoc="0" locked="0" layoutInCell="1" allowOverlap="1" wp14:anchorId="6E32928E" wp14:editId="558BD091">
-            <wp:simplePos x="0" y="0"/>
-            <wp:positionH relativeFrom="margin">
-              <wp:posOffset>1346200</wp:posOffset>
-            </wp:positionH>
-            <wp:positionV relativeFrom="paragraph">
-              <wp:posOffset>349250</wp:posOffset>
-            </wp:positionV>
-            <wp:extent cx="3019425" cy="2263140"/>
-            <wp:effectExtent l="0" t="0" r="0" b="3810"/>
-            <wp:wrapTopAndBottom/>
-            <wp:docPr id="1285718235" name="Picture 1"/>
-            <wp:cNvGraphicFramePr>
-              <a:graphicFrameLocks xmlns:a="http://schemas.openxmlformats.org/drawingml/2006/main" noChangeAspect="1"/>
-            </wp:cNvGraphicFramePr>
-            <a:graphic xmlns:a="http://schemas.openxmlformats.org/drawingml/2006/main">
-              <a:graphicData uri="http://schemas.openxmlformats.org/drawingml/2006/picture">
-                <pic:pic xmlns:pic="http://schemas.openxmlformats.org/drawingml/2006/picture">
-                  <pic:nvPicPr>
-                    <pic:cNvPr id="0" name="Picture 1"/>
-                    <pic:cNvPicPr>
-                      <a:picLocks noChangeAspect="1" noChangeArrowheads="1"/>
-                    </pic:cNvPicPr>
-                  </pic:nvPicPr>
-                  <pic:blipFill>
-                    <a:blip r:embed="rId9">
-                      <a:extLst>
-                        <a:ext uri="{28A0092B-C50C-407E-A947-70E740481C1C}">
-                          <a14:useLocalDpi xmlns:a14="http://schemas.microsoft.com/office/drawing/2010/main" val="0"/>
-                        </a:ext>
-                      </a:extLst>
-                    </a:blip>
-                    <a:srcRect/>
-                    <a:stretch>
-                      <a:fillRect/>
-                    </a:stretch>
-                  </pic:blipFill>
-                  <pic:spPr bwMode="auto">
-                    <a:xfrm>
-                      <a:off x="0" y="0"/>
-                      <a:ext cx="3019425" cy="2263140"/>
-                    </a:xfrm>
-                    <a:prstGeom prst="rect">
-                      <a:avLst/>
-                    </a:prstGeom>
-                    <a:noFill/>
-                    <a:ln>
-                      <a:noFill/>
-                    </a:ln>
-                  </pic:spPr>
-                </pic:pic>
-              </a:graphicData>
-            </a:graphic>
-          </wp:anchor>
-        </w:drawing>
-      </w:r>
-      <w:r>
-        <w:rPr>
-          <w:noProof/>
-        </w:rPr>
-        <mc:AlternateContent>
-          <mc:Choice Requires="wps">
-            <w:drawing>
-              <wp:anchor distT="0" distB="0" distL="114300" distR="114300" simplePos="0" relativeHeight="251662336" behindDoc="0" locked="0" layoutInCell="1" allowOverlap="1" wp14:anchorId="52E1AF95" wp14:editId="571B24D1">
-                <wp:simplePos x="0" y="0"/>
-                <wp:positionH relativeFrom="column">
-                  <wp:posOffset>1349375</wp:posOffset>
-                </wp:positionH>
-                <wp:positionV relativeFrom="paragraph">
-                  <wp:posOffset>2670810</wp:posOffset>
-                </wp:positionV>
-                <wp:extent cx="3019425" cy="635"/>
-                <wp:effectExtent l="0" t="0" r="9525" b="0"/>
-                <wp:wrapTopAndBottom/>
-                <wp:docPr id="1724628890" name="Text Box 1"/>
-                <wp:cNvGraphicFramePr/>
-                <a:graphic xmlns:a="http://schemas.openxmlformats.org/drawingml/2006/main">
-                  <a:graphicData uri="http://schemas.microsoft.com/office/word/2010/wordprocessingShape">
-                    <wps:wsp>
-                      <wps:cNvSpPr txBox="1"/>
-                      <wps:spPr>
-                        <a:xfrm>
-                          <a:off x="0" y="0"/>
-                          <a:ext cx="3019425" cy="635"/>
-                        </a:xfrm>
-                        <a:prstGeom prst="rect">
-                          <a:avLst/>
-                        </a:prstGeom>
-                        <a:solidFill>
-                          <a:prstClr val="white"/>
-                        </a:solidFill>
-                        <a:ln>
-                          <a:noFill/>
-                        </a:ln>
-                      </wps:spPr>
-                      <wps:txbx>
-                        <w:txbxContent>
-                          <w:p>
-                            <w:pPr>
-                              <w:pStyle w:val="Caption"/>
-                              <w:rPr>
-                                <w:noProof/>
-                              </w:rPr>
-                            </w:pPr>
-                            <w:r>
-                              <w:t xml:space="preserve">Figure </w:t>
-                            </w:r>
-                            <w:r>
-                              <w:fldChar w:fldCharType="begin"/>
-                            </w:r>
-                            <w:r>
-                              <w:instrText xml:space="preserve"> SEQ Figure \* ARABIC </w:instrText>
-                            </w:r>
-                            <w:r>
-                              <w:fldChar w:fldCharType="separate"/>
-                            </w:r>
-                            <w:r>
-                              <w:rPr>
-                                <w:noProof/>
-                              </w:rPr>
-                              <w:t>1</w:t>
-                            </w:r>
-                            <w:r>
-                              <w:fldChar w:fldCharType="end"/>
-                            </w:r>
-                            <w:r>
-                              <w:t>:  Uniform Distribution, 1000 realisations</w:t>
-                            </w:r>
-                          </w:p>
-                        </w:txbxContent>
-                      </wps:txbx>
-                      <wps:bodyPr rot="0" spcFirstLastPara="0" vertOverflow="overflow" horzOverflow="overflow" vert="horz" wrap="square" lIns="0" tIns="0" rIns="0" bIns="0" numCol="1" spcCol="0" rtlCol="0" fromWordArt="0" anchor="t" anchorCtr="0" forceAA="0" compatLnSpc="1">
-                        <a:prstTxWarp prst="textNoShape">
-                          <a:avLst/>
-                        </a:prstTxWarp>
-                        <a:spAutoFit/>
-                      </wps:bodyPr>
-                    </wps:wsp>
-                  </a:graphicData>
-                </a:graphic>
-              </wp:anchor>
-            </w:drawing>
-          </mc:Choice>
-          <mc:Fallback>
-            <w:pict>
-              <v:shapetype w14:anchorId="52E1AF95" id="_x0000_t202" coordsize="21600,21600" o:spt="202" path="m,l,21600r21600,l21600,xe">
-                <v:stroke joinstyle="miter"/>
-                <v:path gradientshapeok="t" o:connecttype="rect"/>
-              </v:shapetype>
-              <v:shape id="Text Box 1" o:spid="_x0000_s1026" type="#_x0000_t202" style="position:absolute;margin-left:106.25pt;margin-top:210.3pt;width:237.75pt;height:.05pt;z-index:251662336;visibility:visible;mso-wrap-style:square;mso-wrap-distance-left:9pt;mso-wrap-distance-top:0;mso-wrap-distance-right:9pt;mso-wrap-distance-bottom:0;mso-position-horizontal:absolute;mso-position-horizontal-relative:text;mso-position-vertical:absolute;mso-position-vertical-relative:text;v-text-anchor:top" o:gfxdata="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" stroked="f">
-                <v:textbox style="mso-fit-shape-to-text:t" inset="0,0,0,0">
-                  <w:txbxContent>
-                    <w:p>
-                      <w:pPr>
-                        <w:pStyle w:val="Caption"/>
-                        <w:rPr>
-                          <w:noProof/>
-                        </w:rPr>
-                      </w:pPr>
-                      <w:r>
-                        <w:t xml:space="preserve">Figure </w:t>
-                      </w:r>
-                      <w:r>
-                        <w:fldChar w:fldCharType="begin"/>
-                      </w:r>
-                      <w:r>
-                        <w:instrText xml:space="preserve"> SEQ Figure \* ARABIC </w:instrText>
-                      </w:r>
-                      <w:r>
-                        <w:fldChar w:fldCharType="separate"/>
-                      </w:r>
-                      <w:r>
-                        <w:rPr>
-                          <w:noProof/>
-                        </w:rPr>
-                        <w:t>1</w:t>
-                      </w:r>
-                      <w:r>
-                        <w:fldChar w:fldCharType="end"/>
-                      </w:r>
-                      <w:r>
-                        <w:t>:  Uniform Distribution, 1000 realisations</w:t>
-                      </w:r>
-                    </w:p>
-                  </w:txbxContent>
-                </v:textbox>
-                <w10:wrap type="topAndBottom"/>
-              </v:shape>
-            </w:pict>
-          </mc:Fallback>
-        </mc:AlternateContent>
-      </w:r>
-    </w:p>
-    <w:p>
-      <w:pPr>
-        <w:pStyle w:val="Heading4"/>
-      </w:pPr>
-      <w:r>
-        <w:t xml:space="preserve">Question 1: Calculate the expected Value </w:t>
-      </w:r>
-      <w:r>
-        <w:t>of X</w:t>
-      </w:r>
-    </w:p>
-    <w:p>
-      <w:proofErr w:type="spellStart"/>
-      <w:r>
-        <w:t>fsfdf</w:t>
-      </w:r>
-      <w:r>
-        <w:t>fsddasd</w:t>
-      </w:r>
-      <w:proofErr w:type="spellEnd"/>
-    </w:p>
-    <w:p>
-      <w:pPr>
-        <w:pStyle w:val="Heading3"/>
-      </w:pPr>
-      <w:r>
-        <w:t xml:space="preserve">1.1.2 </w:t>
-      </w:r>
-      <w:r>
-        <w:t>Zero-mean (Standard) Gaussian Distributed signals</w:t>
-      </w:r>
-    </w:p>
-    <w:p>
-      <w:pPr>
-        <w:pStyle w:val="Heading2"/>
-      </w:pPr>
-      <w:r>
-        <w:t>1.2 Stochastic Processes</w:t>
-      </w:r>
-    </w:p>
-    <w:p/>
     <w:sectPr>
       <w:pgSz w:w="11906" w:h="16838"/>
       <w:pgMar w:top="1440" w:right="1440" w:bottom="1440" w:left="1440" w:header="708" w:footer="708" w:gutter="0"/>
@@ -2129,37 +1822,6 @@
         </w:p>
       </w:docPartBody>
     </w:docPart>
-    <w:docPart>
-      <w:docPartPr>
-        <w:name w:val="2F1689CD05A84DE7B7ADA50E5FD1C828"/>
-        <w:category>
-          <w:name w:val="General"/>
-          <w:gallery w:val="placeholder"/>
-        </w:category>
-        <w:types>
-          <w:type w:val="bbPlcHdr"/>
-        </w:types>
-        <w:behaviors>
-          <w:behavior w:val="content"/>
-        </w:behaviors>
-        <w:guid w:val="{1FDCC810-76F4-4D2D-AE62-9772F6B44728}"/>
-      </w:docPartPr>
-      <w:docPartBody>
-        <w:p>
-          <w:pPr>
-            <w:pStyle w:val="2F1689CD05A84DE7B7ADA50E5FD1C828"/>
-          </w:pPr>
-          <w:r>
-            <w:rPr>
-              <w:color w:val="156082" w:themeColor="accent1"/>
-              <w:sz w:val="28"/>
-              <w:szCs w:val="28"/>
-            </w:rPr>
-            <w:t>[Date]</w:t>
-          </w:r>
-        </w:p>
-      </w:docPartBody>
-    </w:docPart>
   </w:docParts>
 </w:glossaryDocument>
 </file>
@@ -2205,6 +1867,9 @@
   <w:rsids>
     <w:rsidRoot w:val="00042C52"/>
     <w:rsid w:val="00042C52"/>
+    <w:rsid w:val="000617DC"/>
+    <w:rsid w:val="00130282"/>
+    <w:rsid w:val="00865E09"/>
     <w:rsid w:val="00CF2C4D"/>
     <w:rsid w:val="00FC791F"/>
   </w:rsids>

</xml_diff>